<commit_message>
delete garbage code for LBP
</commit_message>
<xml_diff>
--- a/Doc/Project1Report.docx
+++ b/Doc/Project1Report.docx
@@ -89,6 +89,9 @@
       <w:r>
         <w:t xml:space="preserve"> </w:t>
       </w:r>
+      <w:r>
+        <w:t>And we also create a structure named LBP including the bin id and the value.</w:t>
+      </w:r>
     </w:p>
     <w:p>
       <w:pPr>
@@ -132,6 +135,115 @@
         </w:rPr>
         <w:t>Load the image, convert the pixel’s RGB to grayscale</w:t>
       </w:r>
+      <w:r>
+        <w:rPr>
+          <w:rFonts w:eastAsiaTheme="minorEastAsia"/>
+        </w:rPr>
+        <w:t>:</w:t>
+      </w:r>
+    </w:p>
+    <w:p>
+      <w:pPr>
+        <w:pStyle w:val="a5"/>
+        <w:ind w:left="720" w:firstLineChars="0" w:firstLine="0"/>
+        <w:rPr>
+          <w:rFonts w:eastAsiaTheme="minorEastAsia"/>
+          <w:u w:val="single"/>
+        </w:rPr>
+      </w:pPr>
+      <w:r>
+        <w:rPr>
+          <w:rFonts w:eastAsiaTheme="minorEastAsia"/>
+          <w:u w:val="single"/>
+        </w:rPr>
+        <w:t>G</w:t>
+      </w:r>
+      <w:r>
+        <w:rPr>
+          <w:rFonts w:eastAsiaTheme="minorEastAsia"/>
+          <w:u w:val="single"/>
+        </w:rPr>
+        <w:t>ray</w:t>
+      </w:r>
+      <w:r>
+        <w:rPr>
+          <w:rFonts w:eastAsiaTheme="minorEastAsia"/>
+          <w:u w:val="single"/>
+        </w:rPr>
+        <w:t>scale</w:t>
+      </w:r>
+      <w:r>
+        <w:rPr>
+          <w:rFonts w:eastAsiaTheme="minorEastAsia"/>
+          <w:u w:val="single"/>
+        </w:rPr>
+        <w:t xml:space="preserve"> = (</w:t>
+      </w:r>
+      <w:r>
+        <w:rPr>
+          <w:rFonts w:eastAsiaTheme="minorEastAsia"/>
+          <w:u w:val="single"/>
+        </w:rPr>
+        <w:t>R</w:t>
+      </w:r>
+      <w:r>
+        <w:rPr>
+          <w:rFonts w:eastAsiaTheme="minorEastAsia"/>
+          <w:u w:val="single"/>
+        </w:rPr>
+        <w:t xml:space="preserve">*299 + </w:t>
+      </w:r>
+      <w:r>
+        <w:rPr>
+          <w:rFonts w:eastAsiaTheme="minorEastAsia"/>
+          <w:u w:val="single"/>
+        </w:rPr>
+        <w:t>G</w:t>
+      </w:r>
+      <w:r>
+        <w:rPr>
+          <w:rFonts w:eastAsiaTheme="minorEastAsia"/>
+          <w:u w:val="single"/>
+        </w:rPr>
+        <w:t>*587 +</w:t>
+      </w:r>
+      <w:r>
+        <w:rPr>
+          <w:rFonts w:eastAsiaTheme="minorEastAsia"/>
+          <w:u w:val="single"/>
+        </w:rPr>
+        <w:t xml:space="preserve"> B</w:t>
+      </w:r>
+      <w:r>
+        <w:rPr>
+          <w:rFonts w:eastAsiaTheme="minorEastAsia"/>
+          <w:u w:val="single"/>
+        </w:rPr>
+        <w:t>*114 + 500)/1000;</w:t>
+      </w:r>
+    </w:p>
+    <w:p>
+      <w:pPr>
+        <w:pStyle w:val="a5"/>
+        <w:ind w:left="720" w:firstLineChars="0" w:firstLine="0"/>
+        <w:rPr>
+          <w:rFonts w:eastAsiaTheme="minorEastAsia"/>
+        </w:rPr>
+      </w:pPr>
+      <w:r>
+        <w:rPr>
+          <w:rFonts w:eastAsiaTheme="minorEastAsia"/>
+        </w:rPr>
+        <w:t>The reason why I didn’t use float value is that float calculation m</w:t>
+      </w:r>
+      <w:bookmarkStart w:id="1" w:name="_GoBack"/>
+      <w:bookmarkEnd w:id="1"/>
+      <w:r>
+        <w:rPr>
+          <w:rFonts w:eastAsiaTheme="minorEastAsia"/>
+        </w:rPr>
+        <w:t>ay decrease the speed of the program.</w:t>
+      </w:r>
     </w:p>
     <w:p>
       <w:pPr>
@@ -151,6 +263,61 @@
         </w:rPr>
         <w:t>Compare with pixels around it, generate the binary pattern code.</w:t>
       </w:r>
+      <w:r>
+        <w:rPr>
+          <w:rFonts w:eastAsiaTheme="minorEastAsia"/>
+        </w:rPr>
+        <w:t xml:space="preserve"> If the grayscale value of adjacent pixel is no smaller than that in the middle, we set as ‘1’, otherwise we set as ‘0’. The algorithm followed a sequence started from top left of the matrix. As image below:</w:t>
+      </w:r>
+    </w:p>
+    <w:p>
+      <w:pPr>
+        <w:pStyle w:val="a5"/>
+        <w:ind w:left="720" w:firstLineChars="0" w:firstLine="0"/>
+        <w:rPr>
+          <w:rFonts w:eastAsiaTheme="minorEastAsia"/>
+        </w:rPr>
+      </w:pPr>
+      <w:r>
+        <w:rPr>
+          <w:noProof/>
+        </w:rPr>
+        <w:drawing>
+          <wp:inline distT="0" distB="0" distL="0" distR="0" wp14:anchorId="2B04A013" wp14:editId="0CDE2F7A">
+            <wp:extent cx="2009775" cy="1876425"/>
+            <wp:effectExtent l="0" t="0" r="9525" b="9525"/>
+            <wp:docPr id="1" name="图片 1"/>
+            <wp:cNvGraphicFramePr>
+              <a:graphicFrameLocks xmlns:a="http://schemas.openxmlformats.org/drawingml/2006/main" noChangeAspect="1"/>
+            </wp:cNvGraphicFramePr>
+            <a:graphic xmlns:a="http://schemas.openxmlformats.org/drawingml/2006/main">
+              <a:graphicData uri="http://schemas.openxmlformats.org/drawingml/2006/picture">
+                <pic:pic xmlns:pic="http://schemas.openxmlformats.org/drawingml/2006/picture">
+                  <pic:nvPicPr>
+                    <pic:cNvPr id="1" name=""/>
+                    <pic:cNvPicPr/>
+                  </pic:nvPicPr>
+                  <pic:blipFill>
+                    <a:blip r:embed="rId5"/>
+                    <a:stretch>
+                      <a:fillRect/>
+                    </a:stretch>
+                  </pic:blipFill>
+                  <pic:spPr>
+                    <a:xfrm>
+                      <a:off x="0" y="0"/>
+                      <a:ext cx="2009775" cy="1876425"/>
+                    </a:xfrm>
+                    <a:prstGeom prst="rect">
+                      <a:avLst/>
+                    </a:prstGeom>
+                  </pic:spPr>
+                </pic:pic>
+              </a:graphicData>
+            </a:graphic>
+          </wp:inline>
+        </w:drawing>
+      </w:r>
     </w:p>
     <w:p>
       <w:pPr>
@@ -174,6 +341,21 @@
     <w:p>
       <w:pPr>
         <w:pStyle w:val="a5"/>
+        <w:ind w:left="720" w:firstLineChars="0" w:firstLine="0"/>
+        <w:rPr>
+          <w:rFonts w:eastAsiaTheme="minorEastAsia"/>
+        </w:rPr>
+      </w:pPr>
+      <w:r>
+        <w:rPr>
+          <w:rFonts w:eastAsiaTheme="minorEastAsia"/>
+        </w:rPr>
+        <w:t>I do this by transfer every digit of the binary pattern until the last element is ‘1’;</w:t>
+      </w:r>
+    </w:p>
+    <w:p>
+      <w:pPr>
+        <w:pStyle w:val="a5"/>
         <w:numPr>
           <w:ilvl w:val="0"/>
           <w:numId w:val="2"/>
@@ -193,6 +375,56 @@
     <w:p>
       <w:pPr>
         <w:pStyle w:val="a5"/>
+        <w:ind w:left="720" w:firstLineChars="0" w:firstLine="0"/>
+        <w:rPr>
+          <w:rFonts w:eastAsiaTheme="minorEastAsia"/>
+        </w:rPr>
+      </w:pPr>
+      <w:r>
+        <w:rPr>
+          <w:rFonts w:eastAsiaTheme="minorEastAsia"/>
+        </w:rPr>
+        <w:t xml:space="preserve">Scan the image for every pixel, if the outcome exist in our vector, increase the count value of that </w:t>
+      </w:r>
+      <w:r>
+        <w:rPr>
+          <w:rFonts w:eastAsiaTheme="minorEastAsia"/>
+        </w:rPr>
+        <w:t xml:space="preserve">bin by 1, </w:t>
+      </w:r>
+      <w:proofErr w:type="gramStart"/>
+      <w:r>
+        <w:rPr>
+          <w:rFonts w:eastAsiaTheme="minorEastAsia"/>
+        </w:rPr>
+        <w:t>otherwise</w:t>
+      </w:r>
+      <w:proofErr w:type="gramEnd"/>
+      <w:r>
+        <w:rPr>
+          <w:rFonts w:eastAsiaTheme="minorEastAsia"/>
+        </w:rPr>
+        <w:t xml:space="preserve"> insert a new LBP value in the vector.</w:t>
+      </w:r>
+    </w:p>
+    <w:p>
+      <w:pPr>
+        <w:pStyle w:val="a5"/>
+        <w:ind w:left="720" w:firstLineChars="0" w:firstLine="0"/>
+        <w:rPr>
+          <w:rFonts w:eastAsiaTheme="minorEastAsia"/>
+        </w:rPr>
+      </w:pPr>
+      <w:r>
+        <w:rPr>
+          <w:rFonts w:eastAsiaTheme="minorEastAsia"/>
+        </w:rPr>
+        <w:t>As the max value of an eight-digit binary is 255, we set the vector size as 256 at the very beginning, if we get a new pattern, we insert it into the vector at the position that equals the bin id, so that we don’t need to do the sorting after calculation.</w:t>
+      </w:r>
+    </w:p>
+    <w:p>
+      <w:pPr>
+        <w:pStyle w:val="a5"/>
         <w:numPr>
           <w:ilvl w:val="0"/>
           <w:numId w:val="2"/>
@@ -206,14 +438,20 @@
         <w:rPr>
           <w:rFonts w:eastAsiaTheme="minorEastAsia"/>
         </w:rPr>
-        <w:t>Give out a vector result.</w:t>
+        <w:t>Return a vector output</w:t>
+      </w:r>
+      <w:r>
+        <w:rPr>
+          <w:rFonts w:eastAsiaTheme="minorEastAsia"/>
+        </w:rPr>
+        <w:t>.</w:t>
       </w:r>
     </w:p>
     <w:p>
       <w:pPr>
         <w:ind w:left="360"/>
         <w:rPr>
-          <w:rFonts w:eastAsiaTheme="minorEastAsia" w:hint="eastAsia"/>
+          <w:rFonts w:eastAsiaTheme="minorEastAsia"/>
         </w:rPr>
       </w:pPr>
       <w:r>
@@ -229,8 +467,6 @@
         </w:rPr>
         <w:t xml:space="preserve"> LBP histogram vector.</w:t>
       </w:r>
-      <w:bookmarkStart w:id="1" w:name="_GoBack"/>
-      <w:bookmarkEnd w:id="1"/>
     </w:p>
     <w:p>
       <w:pPr>
@@ -294,6 +530,7 @@
         <w:ind w:firstLineChars="0"/>
       </w:pPr>
       <w:r>
+        <w:lastRenderedPageBreak/>
         <w:t>Histogram Intersection</w:t>
       </w:r>
     </w:p>

</xml_diff>